<commit_message>
new docu file generated
</commit_message>
<xml_diff>
--- a/documentation/target/generated-docs/AbstraktD_DA.docx
+++ b/documentation/target/generated-docs/AbstraktD_DA.docx
@@ -384,13 +384,23 @@
                 <w:szCs w:val="24"/>
               </w:rPr>
             </w:pPr>
-            <w:r>
-              <w:rPr>
-                <w:rFonts w:ascii="Arial" w:hAnsi="Arial" w:cs="Arial"/>
-                <w:sz w:val="24"/>
-                <w:szCs w:val="24"/>
-              </w:rPr>
-              <w:t>ARZ – Allgemeines Rechenzentrum</w:t>
+            <w:proofErr w:type="spellStart"/>
+            <w:r>
+              <w:rPr>
+                <w:rFonts w:ascii="Arial" w:hAnsi="Arial" w:cs="Arial"/>
+                <w:sz w:val="24"/>
+                <w:szCs w:val="24"/>
+              </w:rPr>
+              <w:t>ARZ</w:t>
+            </w:r>
+            <w:proofErr w:type="spellEnd"/>
+            <w:r>
+              <w:rPr>
+                <w:rFonts w:ascii="Arial" w:hAnsi="Arial" w:cs="Arial"/>
+                <w:sz w:val="24"/>
+                <w:szCs w:val="24"/>
+              </w:rPr>
+              <w:t xml:space="preserve"> – Allgemeines Rechenzentrum</w:t>
             </w:r>
           </w:p>
           <w:p>
@@ -468,7 +478,25 @@
                 <w:sz w:val="24"/>
                 <w:szCs w:val="24"/>
               </w:rPr>
-              <w:t xml:space="preserve">Die Aufgabe besteht darin, eine Plattform zu programmieren, auf der die Mitglieder des ARZ ihre Programmierkenntnisse mit </w:t>
+              <w:t xml:space="preserve">Die Aufgabe besteht darin, eine Plattform zu programmieren, auf der die Mitglieder des </w:t>
+            </w:r>
+            <w:proofErr w:type="spellStart"/>
+            <w:r>
+              <w:rPr>
+                <w:rFonts w:ascii="Arial" w:hAnsi="Arial" w:cs="Arial"/>
+                <w:sz w:val="24"/>
+                <w:szCs w:val="24"/>
+              </w:rPr>
+              <w:t>ARZ</w:t>
+            </w:r>
+            <w:proofErr w:type="spellEnd"/>
+            <w:r>
+              <w:rPr>
+                <w:rFonts w:ascii="Arial" w:hAnsi="Arial" w:cs="Arial"/>
+                <w:sz w:val="24"/>
+                <w:szCs w:val="24"/>
+              </w:rPr>
+              <w:t xml:space="preserve"> ihre Programmierkenntnisse mit </w:t>
             </w:r>
             <w:r>
               <w:rPr>
@@ -484,7 +512,43 @@
                 <w:sz w:val="24"/>
                 <w:szCs w:val="24"/>
               </w:rPr>
-              <w:t xml:space="preserve"> und Kursen verbessern können. Das System soll einfach zu bedienen sein. Außerdem muss es ein Punktesystem geben, das die Nutzer belohnt und sie ihre Punkte mit anderen Nutzern vergleichen lässt. Es sollte ein "Leaderboard" geben, in dem jedes Mitglied seine Fortschritte überprüfen kann.</w:t>
+              <w:t>n</w:t>
+            </w:r>
+            <w:r>
+              <w:rPr>
+                <w:rFonts w:ascii="Arial" w:hAnsi="Arial" w:cs="Arial"/>
+                <w:sz w:val="24"/>
+                <w:szCs w:val="24"/>
+              </w:rPr>
+              <w:t xml:space="preserve"> und</w:t>
+            </w:r>
+            <w:bookmarkStart w:id="0" w:name="_GoBack"/>
+            <w:bookmarkEnd w:id="0"/>
+            <w:r>
+              <w:rPr>
+                <w:rFonts w:ascii="Arial" w:hAnsi="Arial" w:cs="Arial"/>
+                <w:sz w:val="24"/>
+                <w:szCs w:val="24"/>
+              </w:rPr>
+              <w:t xml:space="preserve"> Kursen verbessern können. Das System soll einfach zu bedienen sein. Außerdem muss es ein Punktesystem geben, das die Nutzer belohnt und sie ihre Punkte mit anderen Nutzern vergleichen lässt. Es sollte ein "</w:t>
+            </w:r>
+            <w:proofErr w:type="spellStart"/>
+            <w:r>
+              <w:rPr>
+                <w:rFonts w:ascii="Arial" w:hAnsi="Arial" w:cs="Arial"/>
+                <w:sz w:val="24"/>
+                <w:szCs w:val="24"/>
+              </w:rPr>
+              <w:t>Leaderboard</w:t>
+            </w:r>
+            <w:proofErr w:type="spellEnd"/>
+            <w:r>
+              <w:rPr>
+                <w:rFonts w:ascii="Arial" w:hAnsi="Arial" w:cs="Arial"/>
+                <w:sz w:val="24"/>
+                <w:szCs w:val="24"/>
+              </w:rPr>
+              <w:t>" geben, in dem jedes Mitglied seine Fortschritte überprüfen kann.</w:t>
             </w:r>
           </w:p>
           <w:p>
@@ -568,7 +632,25 @@
                 <w:sz w:val="24"/>
                 <w:szCs w:val="24"/>
               </w:rPr>
-              <w:t>Das Design und die Website selbst wurden mit Java EE, HTML und CSS programmiert. Die Datenbank mit allen erforderlichen Daten wurde mit PostgreSQL eingerichtet und die Verbindung zur Website wird durch die Java Persistence API sichergestellt.</w:t>
+              <w:t xml:space="preserve">Das Design und die Website selbst wurden mit Java EE, HTML und CSS programmiert. Die Datenbank mit allen erforderlichen Daten wurde mit PostgreSQL eingerichtet und die Verbindung zur Website wird durch die Java </w:t>
+            </w:r>
+            <w:proofErr w:type="spellStart"/>
+            <w:r>
+              <w:rPr>
+                <w:rFonts w:ascii="Arial" w:hAnsi="Arial" w:cs="Arial"/>
+                <w:sz w:val="24"/>
+                <w:szCs w:val="24"/>
+              </w:rPr>
+              <w:t>Persistence</w:t>
+            </w:r>
+            <w:proofErr w:type="spellEnd"/>
+            <w:r>
+              <w:rPr>
+                <w:rFonts w:ascii="Arial" w:hAnsi="Arial" w:cs="Arial"/>
+                <w:sz w:val="24"/>
+                <w:szCs w:val="24"/>
+              </w:rPr>
+              <w:t xml:space="preserve"> API sichergestellt.</w:t>
             </w:r>
           </w:p>
           <w:p>
@@ -646,7 +728,6 @@
               </w:rPr>
               <w:t xml:space="preserve">Die Lernplattform wurde entwickelt. Benutzer können auf der Seite </w:t>
             </w:r>
-            <w:proofErr w:type="gramStart"/>
             <w:r>
               <w:rPr>
                 <w:rFonts w:ascii="Arial" w:hAnsi="Arial" w:cs="Arial"/>
@@ -655,14 +736,31 @@
               </w:rPr>
               <w:t>Quizze</w:t>
             </w:r>
-            <w:proofErr w:type="gramEnd"/>
-            <w:r>
-              <w:rPr>
-                <w:rFonts w:ascii="Arial" w:hAnsi="Arial" w:cs="Arial"/>
-                <w:sz w:val="24"/>
-                <w:szCs w:val="24"/>
-              </w:rPr>
-              <w:t xml:space="preserve"> und Kurse absolvieren. Darüber hinaus können sie ihre Fortschritte auf der so genannten "Emblemtafel" überprüfen. Jedes Mitglied wird für den erfolgreichen Abschluss eines Quiz mit einem Emblem belohnt. Das fertige Produkt wurde mit de</w:t>
+            <w:r>
+              <w:rPr>
+                <w:rFonts w:ascii="Arial" w:hAnsi="Arial" w:cs="Arial"/>
+                <w:sz w:val="24"/>
+                <w:szCs w:val="24"/>
+              </w:rPr>
+              <w:t xml:space="preserve"> und Kurse absolvieren. Darüber hinaus können sie ihre Fortschritte auf der so genannten "</w:t>
+            </w:r>
+            <w:proofErr w:type="spellStart"/>
+            <w:r>
+              <w:rPr>
+                <w:rFonts w:ascii="Arial" w:hAnsi="Arial" w:cs="Arial"/>
+                <w:sz w:val="24"/>
+                <w:szCs w:val="24"/>
+              </w:rPr>
+              <w:t>Emblemtafel</w:t>
+            </w:r>
+            <w:proofErr w:type="spellEnd"/>
+            <w:r>
+              <w:rPr>
+                <w:rFonts w:ascii="Arial" w:hAnsi="Arial" w:cs="Arial"/>
+                <w:sz w:val="24"/>
+                <w:szCs w:val="24"/>
+              </w:rPr>
+              <w:t>" überprüfen. Jedes Mitglied wird für den erfolgreichen Abschluss eines Quiz mit einem Emblem belohnt. Das fertige Produkt wurde mit de</w:t>
             </w:r>
             <w:r>
               <w:rPr>
@@ -771,6 +869,7 @@
             <w:r>
               <w:rPr>
                 <w:rFonts w:ascii="Arial" w:hAnsi="Arial" w:cs="Arial"/>
+                <w:noProof/>
                 <w:lang w:val="en-GB"/>
               </w:rPr>
               <w:drawing>
@@ -1422,13 +1521,23 @@
                 <w:szCs w:val="24"/>
               </w:rPr>
             </w:pPr>
-            <w:r>
-              <w:rPr>
-                <w:rFonts w:ascii="Arial" w:hAnsi="Arial" w:cs="Arial"/>
-                <w:sz w:val="24"/>
-                <w:szCs w:val="24"/>
-              </w:rPr>
-              <w:t>HTBL Hollabrunn</w:t>
+            <w:proofErr w:type="spellStart"/>
+            <w:r>
+              <w:rPr>
+                <w:rFonts w:ascii="Arial" w:hAnsi="Arial" w:cs="Arial"/>
+                <w:sz w:val="24"/>
+                <w:szCs w:val="24"/>
+              </w:rPr>
+              <w:t>HTBL</w:t>
+            </w:r>
+            <w:proofErr w:type="spellEnd"/>
+            <w:r>
+              <w:rPr>
+                <w:rFonts w:ascii="Arial" w:hAnsi="Arial" w:cs="Arial"/>
+                <w:sz w:val="24"/>
+                <w:szCs w:val="24"/>
+              </w:rPr>
+              <w:t xml:space="preserve"> Hollabrunn</w:t>
             </w:r>
           </w:p>
           <w:p>
@@ -1627,6 +1736,7 @@
               </w:rPr>
               <w:t>Abteilungsvorstand/</w:t>
             </w:r>
+            <w:proofErr w:type="spellStart"/>
             <w:r>
               <w:rPr>
                 <w:rFonts w:ascii="Arial" w:hAnsi="Arial" w:cs="Arial"/>
@@ -1635,6 +1745,7 @@
               </w:rPr>
               <w:t>Abteilungsvorständin</w:t>
             </w:r>
+            <w:proofErr w:type="spellEnd"/>
           </w:p>
           <w:p>
             <w:pPr>
@@ -2065,8 +2176,6 @@
             </w:rPr>
             <w:t xml:space="preserve">ANSTALT </w:t>
           </w:r>
-          <w:bookmarkStart w:id="0" w:name="_GoBack"/>
-          <w:bookmarkEnd w:id="0"/>
           <w:r>
             <w:rPr>
               <w:rFonts w:ascii="Arial" w:hAnsi="Arial" w:cs="Arial"/>
@@ -2248,7 +2357,7 @@
     </w:rPrDefault>
     <w:pPrDefault/>
   </w:docDefaults>
-  <w:latentStyles w:defLockedState="0" w:defUIPriority="99" w:defSemiHidden="0" w:defUnhideWhenUsed="0" w:defQFormat="0" w:count="376">
+  <w:latentStyles w:defLockedState="0" w:defUIPriority="99" w:defSemiHidden="0" w:defUnhideWhenUsed="0" w:defQFormat="0" w:count="377">
     <w:lsdException w:name="Normal" w:uiPriority="0" w:qFormat="1"/>
     <w:lsdException w:name="heading 1" w:uiPriority="9" w:qFormat="1"/>
     <w:lsdException w:name="heading 2" w:semiHidden="1" w:uiPriority="9" w:unhideWhenUsed="1" w:qFormat="1"/>
@@ -2354,7 +2463,6 @@
     <w:lsdException w:name="HTML Sample" w:semiHidden="1" w:unhideWhenUsed="1"/>
     <w:lsdException w:name="HTML Typewriter" w:semiHidden="1" w:unhideWhenUsed="1"/>
     <w:lsdException w:name="HTML Variable" w:semiHidden="1" w:unhideWhenUsed="1"/>
-    <w:lsdException w:name="Normal Table" w:semiHidden="1" w:unhideWhenUsed="1"/>
     <w:lsdException w:name="annotation subject" w:semiHidden="1" w:unhideWhenUsed="1"/>
     <w:lsdException w:name="No List" w:semiHidden="1" w:unhideWhenUsed="1"/>
     <w:lsdException w:name="Outline List 1" w:semiHidden="1" w:unhideWhenUsed="1"/>
@@ -2401,10 +2509,8 @@
     <w:lsdException w:name="Table Subtle 2" w:semiHidden="1" w:unhideWhenUsed="1"/>
     <w:lsdException w:name="Table Web 1" w:semiHidden="1" w:unhideWhenUsed="1"/>
     <w:lsdException w:name="Table Web 2" w:semiHidden="1" w:unhideWhenUsed="1"/>
-    <w:lsdException w:name="Table Web 3" w:semiHidden="1" w:unhideWhenUsed="1"/>
     <w:lsdException w:name="Balloon Text" w:semiHidden="1" w:unhideWhenUsed="1"/>
     <w:lsdException w:name="Table Grid" w:uiPriority="59"/>
-    <w:lsdException w:name="Table Theme" w:semiHidden="1" w:unhideWhenUsed="1"/>
     <w:lsdException w:name="Placeholder Text" w:semiHidden="1"/>
     <w:lsdException w:name="No Spacing" w:uiPriority="1" w:qFormat="1"/>
     <w:lsdException w:name="Light Shading" w:uiPriority="60"/>
@@ -2625,6 +2731,7 @@
     <w:lsdException w:name="Hashtag" w:semiHidden="1" w:unhideWhenUsed="1"/>
     <w:lsdException w:name="Unresolved Mention" w:semiHidden="1" w:unhideWhenUsed="1"/>
     <w:lsdException w:name="Smart Link" w:semiHidden="1" w:unhideWhenUsed="1"/>
+    <w:lsdException w:name="Smart Link Error" w:semiHidden="1" w:unhideWhenUsed="1"/>
   </w:latentStyles>
   <w:style w:type="paragraph" w:default="1" w:styleId="Standard">
     <w:name w:val="Normal"/>

</xml_diff>